<commit_message>
Showed changes for some reason
</commit_message>
<xml_diff>
--- a/Presentation & Other Submissions/Data Charts.docx
+++ b/Presentation & Other Submissions/Data Charts.docx
@@ -6,162 +6,102 @@
       <w:pPr>
         <w:jc w:val="center"/>
         <w:rPr>
-          <w:ins w:id="0" w:author="Soumyadeep" w:date="2023-01-26T22:28:00Z"/>
           <w:sz w:val="28"/>
           <w:szCs w:val="28"/>
-          <w:rPrChange w:id="1" w:author="Soumyadeep" w:date="2023-01-26T22:29:00Z">
-            <w:rPr>
-              <w:ins w:id="2" w:author="Soumyadeep" w:date="2023-01-26T22:28:00Z"/>
-            </w:rPr>
-          </w:rPrChange>
         </w:rPr>
       </w:pPr>
-      <w:ins w:id="3" w:author="Soumyadeep" w:date="2023-01-26T22:28:00Z">
-        <w:r>
-          <w:rPr>
-            <w:sz w:val="28"/>
-            <w:szCs w:val="28"/>
-            <w:rPrChange w:id="4" w:author="Soumyadeep" w:date="2023-01-26T22:29:00Z">
-              <w:rPr/>
-            </w:rPrChange>
-          </w:rPr>
-          <w:t>Soumyadeep Das</w:t>
-        </w:r>
-      </w:ins>
+      <w:r>
+        <w:rPr>
+          <w:sz w:val="28"/>
+          <w:szCs w:val="28"/>
+        </w:rPr>
+        <w:t>Soumyadeep Das</w:t>
+      </w:r>
     </w:p>
     <w:p>
-      <w:pPr>
+      <w:r>
         <w:rPr>
-          <w:ins w:id="5" w:author="Soumyadeep" w:date="2023-01-26T22:28:00Z"/>
+          <w:noProof/>
         </w:rPr>
-      </w:pPr>
-      <w:ins w:id="6" w:author="Soumyadeep" w:date="2023-01-26T22:28:00Z">
-        <w:r>
-          <w:rPr>
-            <w:noProof/>
-          </w:rPr>
-          <w:drawing>
-            <wp:inline distT="0" distB="0" distL="0" distR="0" wp14:anchorId="5CDA16C3" wp14:editId="1D54E6BE">
-              <wp:extent cx="5943600" cy="2456180"/>
-              <wp:effectExtent l="0" t="0" r="0" b="1270"/>
-              <wp:docPr id="1" name="Chart 1">
-                <a:extLst xmlns:a="http://schemas.openxmlformats.org/drawingml/2006/main">
-                  <a:ext uri="{FF2B5EF4-FFF2-40B4-BE49-F238E27FC236}">
-                    <a16:creationId xmlns:a16="http://schemas.microsoft.com/office/drawing/2014/main" id="{1FB044FC-ECC1-A0AD-3FD2-C4DDBB39EF3E}"/>
-                  </a:ext>
-                </a:extLst>
-              </wp:docPr>
-              <wp:cNvGraphicFramePr/>
-              <a:graphic xmlns:a="http://schemas.openxmlformats.org/drawingml/2006/main">
-                <a:graphicData uri="http://schemas.openxmlformats.org/drawingml/2006/chart">
-                  <c:chart xmlns:c="http://schemas.openxmlformats.org/drawingml/2006/chart" xmlns:r="http://schemas.openxmlformats.org/officeDocument/2006/relationships" r:id="rId4"/>
-                </a:graphicData>
-              </a:graphic>
-            </wp:inline>
-          </w:drawing>
-        </w:r>
-      </w:ins>
+        <w:drawing>
+          <wp:inline distT="0" distB="0" distL="0" distR="0" wp14:anchorId="5CDA16C3" wp14:editId="1D54E6BE">
+            <wp:extent cx="5943600" cy="2456180"/>
+            <wp:effectExtent l="0" t="0" r="0" b="1270"/>
+            <wp:docPr id="1" name="Chart 1">
+              <a:extLst xmlns:a="http://schemas.openxmlformats.org/drawingml/2006/main">
+                <a:ext uri="{FF2B5EF4-FFF2-40B4-BE49-F238E27FC236}">
+                  <a16:creationId xmlns:a16="http://schemas.microsoft.com/office/drawing/2014/main" id="{1FB044FC-ECC1-A0AD-3FD2-C4DDBB39EF3E}"/>
+                </a:ext>
+              </a:extLst>
+            </wp:docPr>
+            <wp:cNvGraphicFramePr/>
+            <a:graphic xmlns:a="http://schemas.openxmlformats.org/drawingml/2006/main">
+              <a:graphicData uri="http://schemas.openxmlformats.org/drawingml/2006/chart">
+                <c:chart xmlns:c="http://schemas.openxmlformats.org/drawingml/2006/chart" xmlns:r="http://schemas.openxmlformats.org/officeDocument/2006/relationships" r:id="rId4"/>
+              </a:graphicData>
+            </a:graphic>
+          </wp:inline>
+        </w:drawing>
+      </w:r>
     </w:p>
     <w:p>
-      <w:pPr>
-        <w:rPr>
-          <w:ins w:id="7" w:author="Soumyadeep" w:date="2023-01-26T22:28:00Z"/>
-        </w:rPr>
-      </w:pPr>
-      <w:ins w:id="8" w:author="Soumyadeep" w:date="2023-01-26T22:28:00Z">
-        <w:r>
-          <w:t>This chart shows how well each algorithm does in comparison to A* (the gold standard for graph</w:t>
-        </w:r>
-      </w:ins>
+      <w:r>
+        <w:t>This chart shows how well each algorithm does in comparison to A* (the gold standard for graph</w:t>
+      </w:r>
     </w:p>
     <w:p>
-      <w:pPr>
-        <w:rPr>
-          <w:ins w:id="9" w:author="Soumyadeep" w:date="2023-01-26T22:28:00Z"/>
-        </w:rPr>
-      </w:pPr>
-      <w:ins w:id="10" w:author="Soumyadeep" w:date="2023-01-26T22:28:00Z">
-        <w:r>
-          <w:t>searching). The times are divided by how long A* took in that scenario to normalize the data points.</w:t>
-        </w:r>
-      </w:ins>
+      <w:r>
+        <w:t>searching). The times are divided by how long A* took in that scenario to normalize the data points.</w:t>
+      </w:r>
     </w:p>
     <w:p>
-      <w:pPr>
+      <w:r>
         <w:rPr>
-          <w:ins w:id="11" w:author="Soumyadeep" w:date="2023-01-26T22:28:00Z"/>
+          <w:noProof/>
         </w:rPr>
-      </w:pPr>
-      <w:ins w:id="12" w:author="Soumyadeep" w:date="2023-01-26T22:29:00Z">
-        <w:r>
-          <w:rPr>
-            <w:noProof/>
-          </w:rPr>
-          <w:drawing>
-            <wp:inline distT="0" distB="0" distL="0" distR="0" wp14:anchorId="2DA621A3" wp14:editId="78CB919A">
-              <wp:extent cx="5943600" cy="2754630"/>
-              <wp:effectExtent l="0" t="0" r="0" b="7620"/>
-              <wp:docPr id="2" name="Chart 2">
-                <a:extLst xmlns:a="http://schemas.openxmlformats.org/drawingml/2006/main">
-                  <a:ext uri="{FF2B5EF4-FFF2-40B4-BE49-F238E27FC236}">
-                    <a16:creationId xmlns:a16="http://schemas.microsoft.com/office/drawing/2014/main" id="{C7A1D5C3-B46D-14D8-BEA1-1B4A798B528B}"/>
-                  </a:ext>
-                </a:extLst>
-              </wp:docPr>
-              <wp:cNvGraphicFramePr/>
-              <a:graphic xmlns:a="http://schemas.openxmlformats.org/drawingml/2006/main">
-                <a:graphicData uri="http://schemas.openxmlformats.org/drawingml/2006/chart">
-                  <c:chart xmlns:c="http://schemas.openxmlformats.org/drawingml/2006/chart" xmlns:r="http://schemas.openxmlformats.org/officeDocument/2006/relationships" r:id="rId5"/>
-                </a:graphicData>
-              </a:graphic>
-            </wp:inline>
-          </w:drawing>
-        </w:r>
-      </w:ins>
+        <w:drawing>
+          <wp:inline distT="0" distB="0" distL="0" distR="0" wp14:anchorId="2DA621A3" wp14:editId="78CB919A">
+            <wp:extent cx="5943600" cy="2754630"/>
+            <wp:effectExtent l="0" t="0" r="0" b="7620"/>
+            <wp:docPr id="2" name="Chart 2">
+              <a:extLst xmlns:a="http://schemas.openxmlformats.org/drawingml/2006/main">
+                <a:ext uri="{FF2B5EF4-FFF2-40B4-BE49-F238E27FC236}">
+                  <a16:creationId xmlns:a16="http://schemas.microsoft.com/office/drawing/2014/main" id="{C7A1D5C3-B46D-14D8-BEA1-1B4A798B528B}"/>
+                </a:ext>
+              </a:extLst>
+            </wp:docPr>
+            <wp:cNvGraphicFramePr/>
+            <a:graphic xmlns:a="http://schemas.openxmlformats.org/drawingml/2006/main">
+              <a:graphicData uri="http://schemas.openxmlformats.org/drawingml/2006/chart">
+                <c:chart xmlns:c="http://schemas.openxmlformats.org/drawingml/2006/chart" xmlns:r="http://schemas.openxmlformats.org/officeDocument/2006/relationships" r:id="rId5"/>
+              </a:graphicData>
+            </a:graphic>
+          </wp:inline>
+        </w:drawing>
+      </w:r>
     </w:p>
     <w:p>
-      <w:pPr>
-        <w:rPr>
-          <w:ins w:id="13" w:author="Soumyadeep" w:date="2023-01-26T22:29:00Z"/>
-        </w:rPr>
-      </w:pPr>
-      <w:ins w:id="14" w:author="Soumyadeep" w:date="2023-01-26T22:29:00Z">
-        <w:r>
-          <w:t>This chart shows the length of the path generated by the algorithm in comparison to A* (which finds the</w:t>
-        </w:r>
-      </w:ins>
+      <w:r>
+        <w:t>This chart shows the length of the path generated by the algorithm in comparison to A* (which finds the</w:t>
+      </w:r>
     </w:p>
     <w:p>
-      <w:pPr>
-        <w:rPr>
-          <w:ins w:id="15" w:author="Soumyadeep" w:date="2023-01-26T22:29:00Z"/>
-        </w:rPr>
-      </w:pPr>
-      <w:ins w:id="16" w:author="Soumyadeep" w:date="2023-01-26T22:29:00Z">
-        <w:r>
-          <w:t>most optimal path in our case). The lengths are divided by the cost of A* and there are no units, since</w:t>
-        </w:r>
-      </w:ins>
+      <w:r>
+        <w:t>most optimal path in our case). The lengths are divided by the cost of A* and there are no units, since</w:t>
+      </w:r>
     </w:p>
     <w:p>
-      <w:ins w:id="17" w:author="Soumyadeep" w:date="2023-01-26T22:29:00Z">
-        <w:r>
-          <w:t xml:space="preserve">they are just points saved on a </w:t>
-        </w:r>
-        <w:proofErr w:type="gramStart"/>
-        <w:r>
-          <w:t>computer, and</w:t>
-        </w:r>
-        <w:proofErr w:type="gramEnd"/>
-        <w:r>
-          <w:t xml:space="preserve"> cannot be measured.</w:t>
-        </w:r>
-      </w:ins>
-      <w:ins w:id="18" w:author="Soumyadeep" w:date="2023-01-26T22:30:00Z">
-        <w:r>
-          <w:t xml:space="preserve"> </w:t>
-        </w:r>
-      </w:ins>
+      <w:r>
+        <w:t xml:space="preserve">they are just points saved on a </w:t>
+      </w:r>
+      <w:proofErr w:type="gramStart"/>
+      <w:r>
+        <w:t>computer, and</w:t>
+      </w:r>
+      <w:proofErr w:type="gramEnd"/>
+      <w:r>
+        <w:t xml:space="preserve"> cannot be measured. </w:t>
+      </w:r>
     </w:p>
     <w:sectPr>
       <w:pgSz w:w="12240" w:h="15840"/>
@@ -171,14 +111,6 @@
     </w:sectPr>
   </w:body>
 </w:document>
-</file>
-
-<file path=word/people.xml><?xml version="1.0" encoding="utf-8"?>
-<w15:people xmlns:wpc="http://schemas.microsoft.com/office/word/2010/wordprocessingCanvas" xmlns:cx="http://schemas.microsoft.com/office/drawing/2014/chartex" xmlns:cx1="http://schemas.microsoft.com/office/drawing/2015/9/8/chartex" xmlns:cx2="http://schemas.microsoft.com/office/drawing/2015/10/21/chartex" xmlns:cx3="http://schemas.microsoft.com/office/drawing/2016/5/9/chartex" xmlns:cx4="http://schemas.microsoft.com/office/drawing/2016/5/10/chartex" xmlns:cx5="http://schemas.microsoft.com/office/drawing/2016/5/11/chartex" xmlns:cx6="http://schemas.microsoft.com/office/drawing/2016/5/12/chartex" xmlns:cx7="http://schemas.microsoft.com/office/drawing/2016/5/13/chartex" xmlns:cx8="http://schemas.microsoft.com/office/drawing/2016/5/14/chartex" xmlns:mc="http://schemas.openxmlformats.org/markup-compatibility/2006" xmlns:aink="http://schemas.microsoft.com/office/drawing/2016/ink" xmlns:am3d="http://schemas.microsoft.com/office/drawing/2017/model3d" xmlns:o="urn:schemas-microsoft-com:office:office" xmlns:oel="http://schemas.microsoft.com/office/2019/extlst" xmlns:r="http://schemas.openxmlformats.org/officeDocument/2006/relationships" xmlns:m="http://schemas.openxmlformats.org/officeDocument/2006/math" xmlns:v="urn:schemas-microsoft-com:vml" xmlns:wp14="http://schemas.microsoft.com/office/word/2010/wordprocessingDrawing" xmlns:wp="http://schemas.openxmlformats.org/drawingml/2006/wordprocessingDrawing" xmlns:w10="urn:schemas-microsoft-com:office:word" xmlns:w="http://schemas.openxmlformats.org/wordprocessingml/2006/main" xmlns:w14="http://schemas.microsoft.com/office/word/2010/wordml" xmlns:w15="http://schemas.microsoft.com/office/word/2012/wordml" xmlns:w16cex="http://schemas.microsoft.com/office/word/2018/wordml/cex" xmlns:w16cid="http://schemas.microsoft.com/office/word/2016/wordml/cid" xmlns:w16="http://schemas.microsoft.com/office/word/2018/wordml" xmlns:w16sdtdh="http://schemas.microsoft.com/office/word/2020/wordml/sdtdatahash" xmlns:w16se="http://schemas.microsoft.com/office/word/2015/wordml/symex" xmlns:wpg="http://schemas.microsoft.com/office/word/2010/wordprocessingGroup" xmlns:wpi="http://schemas.microsoft.com/office/word/2010/wordprocessingInk" xmlns:wne="http://schemas.microsoft.com/office/word/2006/wordml" xmlns:wps="http://schemas.microsoft.com/office/word/2010/wordprocessingShape" mc:Ignorable="w14 w15 w16se w16cid w16 w16cex w16sdtdh wp14">
-  <w15:person w15:author="Soumyadeep">
-    <w15:presenceInfo w15:providerId="None" w15:userId="Soumyadeep"/>
-  </w15:person>
-</w15:people>
 </file>
 
 <file path=word/styles.xml><?xml version="1.0" encoding="utf-8"?>

</xml_diff>